<commit_message>
Added primary colors as default, red, green and blue
</commit_message>
<xml_diff>
--- a/test2.docx
+++ b/test2.docx
@@ -114,9 +114,9 @@
         <w:rPr>
           <w:b w:val="true"/>
           <w:i w:val="true"/>
-          <w:u w:color="008000" w:val="single"/>
+          <w:u w:color="FF0000" w:val="single"/>
           <w:caps w:val="true"/>
-          <w:color w:val="008000"/>
+          <w:color w:val="FF0000"/>
           <w:rFonts w:hAnsi="Times New Roman" w:ascii="Times New Roman"/>
         </w:rPr>
         <w:t>vanuit python toegevoegd onderaan</w:t>

</xml_diff>

<commit_message>
Added option to add width and height on function call
</commit_message>
<xml_diff>
--- a/test2.docx
+++ b/test2.docx
@@ -2,6 +2,49 @@
 <file path=word/document.xml><?xml version="1.0" encoding="utf-8"?>
 <w:document xmlns:ve="http://schemas.openxmlformats.org/markup-compatibility/2006" xmlns:o="urn:schemas-microsoft-com:office:office" xmlns:r="http://schemas.openxmlformats.org/officeDocument/2006/relationships" xmlns:m="http://schemas.openxmlformats.org/officeDocument/2006/math" xmlns:v="urn:schemas-microsoft-com:vml" xmlns:wp="http://schemas.openxmlformats.org/drawingml/2006/wordprocessingDrawing" xmlns:w10="urn:schemas-microsoft-com:office:word" xmlns:w="http://schemas.openxmlformats.org/wordprocessingml/2006/main" xmlns:wne="http://schemas.microsoft.com/office/word/2006/wordml">
   <w:body>
+    <w:p>
+      <w:r>
+        <w:rPr>
+          <w:noProof/>
+          <w:lang w:eastAsia="nl-NL"/>
+        </w:rPr>
+        <w:drawing>
+          <wp:inline distT="0" distB="0" distL="0" distR="0">
+            <wp:extent cy="975360" cx="1300480"/>
+            <wp:effectExtent r="0" b="0" l="19050" t="0"/>
+            <wp:docPr id="1" descr="image.jpg" name="Picture 0"/>
+            <wp:cNvGraphicFramePr>
+              <a:graphicFrameLocks xmlns:a="http://schemas.openxmlformats.org/drawingml/2006/main" noChangeAspect="1"/>
+            </wp:cNvGraphicFramePr>
+            <a:graphic xmlns:a="http://schemas.openxmlformats.org/drawingml/2006/main">
+              <a:graphicData uri="http://schemas.openxmlformats.org/drawingml/2006/picture">
+                <pic:pic xmlns:pic="http://schemas.openxmlformats.org/drawingml/2006/picture">
+                  <pic:nvPicPr>
+                    <pic:cNvPr id="0" name="image.jpg"/>
+                    <pic:cNvPicPr/>
+                  </pic:nvPicPr>
+                  <pic:blipFill>
+                    <a:blip r:embed="rId10"/>
+                    <a:stretch>
+                      <a:fillRect/>
+                    </a:stretch>
+                  </pic:blipFill>
+                  <pic:spPr>
+                    <a:xfrm>
+                      <a:off y="0" x="0"/>
+                      <a:ext cy="975360" cx="1300480"/>
+                    </a:xfrm>
+                    <a:prstGeom prst="rect">
+                      <a:avLst/>
+                    </a:prstGeom>
+                  </pic:spPr>
+                </pic:pic>
+              </a:graphicData>
+            </a:graphic>
+          </wp:inline>
+        </w:drawing>
+      </w:r>
+    </w:p>
     <w:p>
       <w:pPr>
         <w:pStyle w:val="Heading1"/>
@@ -343,49 +386,6 @@
       </w:pPr>
       <w:r>
         <w:t>piet</w:t>
-      </w:r>
-    </w:p>
-    <w:p>
-      <w:r>
-        <w:rPr>
-          <w:noProof/>
-          <w:lang w:eastAsia="nl-NL"/>
-        </w:rPr>
-        <w:drawing>
-          <wp:inline distT="0" distB="0" distL="0" distR="0">
-            <wp:extent cy="4320540" cx="5760720"/>
-            <wp:effectExtent r="0" b="0" l="19050" t="0"/>
-            <wp:docPr id="2" descr="image.jpg" name="Picture 0"/>
-            <wp:cNvGraphicFramePr>
-              <a:graphicFrameLocks xmlns:a="http://schemas.openxmlformats.org/drawingml/2006/main" noChangeAspect="1"/>
-            </wp:cNvGraphicFramePr>
-            <a:graphic xmlns:a="http://schemas.openxmlformats.org/drawingml/2006/main">
-              <a:graphicData uri="http://schemas.openxmlformats.org/drawingml/2006/picture">
-                <pic:pic xmlns:pic="http://schemas.openxmlformats.org/drawingml/2006/picture">
-                  <pic:nvPicPr>
-                    <pic:cNvPr id="0" name="image.jpg"/>
-                    <pic:cNvPicPr/>
-                  </pic:nvPicPr>
-                  <pic:blipFill>
-                    <a:blip r:embed="rId10"/>
-                    <a:stretch>
-                      <a:fillRect/>
-                    </a:stretch>
-                  </pic:blipFill>
-                  <pic:spPr>
-                    <a:xfrm>
-                      <a:off y="0" x="0"/>
-                      <a:ext cy="4320540" cx="5760720"/>
-                    </a:xfrm>
-                    <a:prstGeom prst="rect">
-                      <a:avLst/>
-                    </a:prstGeom>
-                  </pic:spPr>
-                </pic:pic>
-              </a:graphicData>
-            </a:graphic>
-          </wp:inline>
-        </w:drawing>
       </w:r>
     </w:p>
   </w:body>

</xml_diff>

<commit_message>
Implemented different headers for odd and even pages
</commit_message>
<xml_diff>
--- a/test2.docx
+++ b/test2.docx
@@ -262,8 +262,7 @@
       <w:pgMar w:top="1417" w:right="1417" w:bottom="1417" w:left="1417" w:header="708" w:footer="708" w:gutter="0"/>
       <w:cols w:space="708"/>
       <w:docGrid w:linePitch="360"/>
-      <w:headerReference r:id="rId13" w:type="first"/>
-      <w:titlePg/>
+      <w:headerReference r:id="rId13" w:type="even"/>
       <w:headerReference r:id="rId14" w:type="default"/>
     </w:sectPr>
     <w:p>
@@ -506,6 +505,19 @@
 </w:document>
 </file>
 
+<file path=word/header1.xml><?xml version="1.0" encoding="utf-8"?>
+<w:hdr xmlns:ve="http://schemas.openxmlformats.org/markup-compatibility/2006" xmlns:o="urn:schemas-microsoft-com:office:office" xmlns:r="http://schemas.openxmlformats.org/officeDocument/2006/relationships" xmlns:m="http://schemas.openxmlformats.org/officeDocument/2006/math" xmlns:v="urn:schemas-microsoft-com:vml" xmlns:wp="http://schemas.openxmlformats.org/drawingml/2006/wordprocessingDrawing" xmlns:w10="urn:schemas-microsoft-com:office:word" xmlns:w="http://schemas.openxmlformats.org/wordprocessingml/2006/main" xmlns:wne="http://schemas.microsoft.com/office/word/2006/wordml">
+  <w:p>
+    <w:pPr>
+      <w:pStyle w:val="Header"/>
+    </w:pPr>
+    <w:r>
+      <w:t>Header tekst even pages</w:t>
+    </w:r>
+  </w:p>
+</w:hdr>
+</file>
+
 <file path=word/header2.xml><?xml version="1.0" encoding="utf-8"?>
 <w:hdr xmlns:ve="http://schemas.openxmlformats.org/markup-compatibility/2006" xmlns:o="urn:schemas-microsoft-com:office:office" xmlns:r="http://schemas.openxmlformats.org/officeDocument/2006/relationships" xmlns:m="http://schemas.openxmlformats.org/officeDocument/2006/math" xmlns:v="urn:schemas-microsoft-com:vml" xmlns:wp="http://schemas.openxmlformats.org/drawingml/2006/wordprocessingDrawing" xmlns:w10="urn:schemas-microsoft-com:office:word" xmlns:w="http://schemas.openxmlformats.org/wordprocessingml/2006/main" xmlns:wne="http://schemas.microsoft.com/office/word/2006/wordml">
   <w:p>
@@ -513,20 +525,7 @@
       <w:pStyle w:val="Header"/>
     </w:pPr>
     <w:r>
-      <w:t>Header tekst</w:t>
-    </w:r>
-  </w:p>
-</w:hdr>
-</file>
-
-<file path=word/header3.xml><?xml version="1.0" encoding="utf-8"?>
-<w:hdr xmlns:ve="http://schemas.openxmlformats.org/markup-compatibility/2006" xmlns:o="urn:schemas-microsoft-com:office:office" xmlns:r="http://schemas.openxmlformats.org/officeDocument/2006/relationships" xmlns:m="http://schemas.openxmlformats.org/officeDocument/2006/math" xmlns:v="urn:schemas-microsoft-com:vml" xmlns:wp="http://schemas.openxmlformats.org/drawingml/2006/wordprocessingDrawing" xmlns:w10="urn:schemas-microsoft-com:office:word" xmlns:w="http://schemas.openxmlformats.org/wordprocessingml/2006/main" xmlns:wne="http://schemas.microsoft.com/office/word/2006/wordml">
-  <w:p>
-    <w:pPr>
-      <w:pStyle w:val="Header"/>
-    </w:pPr>
-    <w:r>
-      <w:t>Header tekst eerste pagina</w:t>
+      <w:t>Header tekst odd pages</w:t>
     </w:r>
   </w:p>
 </w:hdr>

</xml_diff>

<commit_message>
Fixed search and replace for header files
</commit_message>
<xml_diff>
--- a/test2.docx
+++ b/test2.docx
@@ -512,7 +512,7 @@
       <w:pStyle w:val="Header"/>
     </w:pPr>
     <w:r>
-      <w:t>Header tekst even pages</w:t>
+      <w:t>Header tekst even paginas</w:t>
     </w:r>
   </w:p>
 </w:hdr>
@@ -525,7 +525,7 @@
       <w:pStyle w:val="Header"/>
     </w:pPr>
     <w:r>
-      <w:t>Header tekst odd pages</w:t>
+      <w:t>Header tekst oneven paginas</w:t>
     </w:r>
   </w:p>
 </w:hdr>

</xml_diff>

<commit_message>
Implemented Footers for docx
</commit_message>
<xml_diff>
--- a/test2.docx
+++ b/test2.docx
@@ -264,6 +264,9 @@
       <w:docGrid w:linePitch="360"/>
       <w:headerReference r:id="rId13" w:type="even"/>
       <w:headerReference r:id="rId14" w:type="default"/>
+      <w:footerReference r:id="rId15" w:type="default"/>
+      <w:footerReference r:id="rId16" w:type="first"/>
+      <w:titlePg/>
     </w:sectPr>
     <w:p>
       <w:pPr>
@@ -503,6 +506,32 @@
     </w:p>
   </w:body>
 </w:document>
+</file>
+
+<file path=word/footer2.xml><?xml version="1.0" encoding="utf-8"?>
+<w:ftr xmlns:ve="http://schemas.openxmlformats.org/markup-compatibility/2006" xmlns:o="urn:schemas-microsoft-com:office:office" xmlns:r="http://schemas.openxmlformats.org/officeDocument/2006/relationships" xmlns:m="http://schemas.openxmlformats.org/officeDocument/2006/math" xmlns:v="urn:schemas-microsoft-com:vml" xmlns:wp="http://schemas.openxmlformats.org/drawingml/2006/wordprocessingDrawing" xmlns:w10="urn:schemas-microsoft-com:office:word" xmlns:w="http://schemas.openxmlformats.org/wordprocessingml/2006/main" xmlns:wne="http://schemas.microsoft.com/office/word/2006/wordml">
+  <w:p>
+    <w:pPr>
+      <w:pStyle w:val="Footer"/>
+    </w:pPr>
+    <w:r>
+      <w:t>Default footer text</w:t>
+    </w:r>
+  </w:p>
+</w:ftr>
+</file>
+
+<file path=word/footer3.xml><?xml version="1.0" encoding="utf-8"?>
+<w:ftr xmlns:ve="http://schemas.openxmlformats.org/markup-compatibility/2006" xmlns:o="urn:schemas-microsoft-com:office:office" xmlns:r="http://schemas.openxmlformats.org/officeDocument/2006/relationships" xmlns:m="http://schemas.openxmlformats.org/officeDocument/2006/math" xmlns:v="urn:schemas-microsoft-com:vml" xmlns:wp="http://schemas.openxmlformats.org/drawingml/2006/wordprocessingDrawing" xmlns:w10="urn:schemas-microsoft-com:office:word" xmlns:w="http://schemas.openxmlformats.org/wordprocessingml/2006/main" xmlns:wne="http://schemas.microsoft.com/office/word/2006/wordml">
+  <w:p>
+    <w:pPr>
+      <w:pStyle w:val="Footer"/>
+    </w:pPr>
+    <w:r>
+      <w:t>Different footer text</w:t>
+    </w:r>
+  </w:p>
+</w:ftr>
 </file>
 
 <file path=word/header1.xml><?xml version="1.0" encoding="utf-8"?>

</xml_diff>